<commit_message>
Update Protokoll und Add Barplots
</commit_message>
<xml_diff>
--- a/Protokoll1.docx
+++ b/Protokoll1.docx
@@ -17,15 +17,7 @@
           <w:bCs/>
           <w:u w:val="single"/>
         </w:rPr>
-        <w:t>Protokoll 1</w:t>
-      </w:r>
-      <w:r>
-        <w:rPr>
-          <w:b/>
-          <w:bCs/>
-          <w:u w:val="single"/>
-        </w:rPr>
-        <w:t>: Serielle Optimierung der Matrix Multiplikation auf CPUs</w:t>
+        <w:t>Protokoll 1: Serielle Optimierung der Matrix Multiplikation auf CPUs</w:t>
       </w:r>
     </w:p>
     <w:p/>
@@ -39,13 +31,7 @@
         <w:rPr>
           <w:szCs w:val="20"/>
         </w:rPr>
-        <w:t xml:space="preserve"> </w:t>
-      </w:r>
-      <w:r>
-        <w:rPr>
-          <w:szCs w:val="20"/>
-        </w:rPr>
-        <w:t xml:space="preserve">Gruppe 9: Marcel Beyer, Martin </w:t>
+        <w:t xml:space="preserve"> Gruppe 9: Marcel Beyer, Martin </w:t>
       </w:r>
       <w:proofErr w:type="spellStart"/>
       <w:r>
@@ -175,15 +161,7 @@
           <w:i/>
           <w:iCs/>
         </w:rPr>
-        <w:t xml:space="preserve">Intel </w:t>
-      </w:r>
-      <w:r>
-        <w:rPr>
-          <w:rFonts w:eastAsiaTheme="minorEastAsia"/>
-          <w:i/>
-          <w:iCs/>
-        </w:rPr>
-        <w:t>Xeon Platinum 8470 Prozessor</w:t>
+        <w:t>Intel Xeon Platinum 8470 Prozessor</w:t>
       </w:r>
       <w:r>
         <w:rPr>
@@ -703,9 +681,23 @@
     </w:p>
     <w:p>
       <w:pPr>
+        <w:rPr>
+          <w:szCs w:val="20"/>
+        </w:rPr>
+      </w:pPr>
+      <w:r>
+        <w:rPr>
+          <w:szCs w:val="20"/>
+        </w:rPr>
+        <w:br w:type="page"/>
+      </w:r>
+    </w:p>
+    <w:p>
+      <w:pPr>
         <w:pStyle w:val="berschrift2"/>
       </w:pPr>
       <w:r>
+        <w:lastRenderedPageBreak/>
         <w:t xml:space="preserve">Aufgabe 5: </w:t>
       </w:r>
     </w:p>
@@ -765,7 +757,6 @@
         <w:pStyle w:val="berschrift2"/>
       </w:pPr>
       <w:r>
-        <w:lastRenderedPageBreak/>
         <w:t>Aufgabe 8:</w:t>
       </w:r>
     </w:p>

</xml_diff>